<commit_message>
Pink cab and Yellow cab EDA
</commit_message>
<xml_diff>
--- a/Data Intake Report_VI.docx
+++ b/Data Intake Report_VI.docx
@@ -1,6 +1,6 @@
 
 <file path=word/document.xml><?xml version="1.0" encoding="utf-8"?>
-<w:document xmlns:wpc="http://schemas.microsoft.com/office/word/2010/wordprocessingCanvas" xmlns:cx="http://schemas.microsoft.com/office/drawing/2014/chartex" xmlns:cx1="http://schemas.microsoft.com/office/drawing/2015/9/8/chartex" xmlns:cx2="http://schemas.microsoft.com/office/drawing/2015/10/21/chartex" xmlns:cx3="http://schemas.microsoft.com/office/drawing/2016/5/9/chartex" xmlns:cx4="http://schemas.microsoft.com/office/drawing/2016/5/10/chartex" xmlns:cx5="http://schemas.microsoft.com/office/drawing/2016/5/11/chartex" xmlns:cx6="http://schemas.microsoft.com/office/drawing/2016/5/12/chartex" xmlns:cx7="http://schemas.microsoft.com/office/drawing/2016/5/13/chartex" xmlns:cx8="http://schemas.microsoft.com/office/drawing/2016/5/14/chartex" xmlns:mc="http://schemas.openxmlformats.org/markup-compatibility/2006" xmlns:aink="http://schemas.microsoft.com/office/drawing/2016/ink" xmlns:am3d="http://schemas.microsoft.com/office/drawing/2017/model3d" xmlns:o="urn:schemas-microsoft-com:office:office" xmlns:r="http://schemas.openxmlformats.org/officeDocument/2006/relationships" xmlns:m="http://schemas.openxmlformats.org/officeDocument/2006/math" xmlns:v="urn:schemas-microsoft-com:vml" xmlns:wp14="http://schemas.microsoft.com/office/word/2010/wordprocessingDrawing" xmlns:wp="http://schemas.openxmlformats.org/drawingml/2006/wordprocessingDrawing" xmlns:w10="urn:schemas-microsoft-com:office:word" xmlns:w="http://schemas.openxmlformats.org/wordprocessingml/2006/main" xmlns:w14="http://schemas.microsoft.com/office/word/2010/wordml" xmlns:w15="http://schemas.microsoft.com/office/word/2012/wordml" xmlns:w16cid="http://schemas.microsoft.com/office/word/2016/wordml/cid" xmlns:w16se="http://schemas.microsoft.com/office/word/2015/wordml/symex" xmlns:wpg="http://schemas.microsoft.com/office/word/2010/wordprocessingGroup" xmlns:wpi="http://schemas.microsoft.com/office/word/2010/wordprocessingInk" xmlns:wne="http://schemas.microsoft.com/office/word/2006/wordml" xmlns:wps="http://schemas.microsoft.com/office/word/2010/wordprocessingShape" mc:Ignorable="w14 w15 w16se w16cid wp14">
+<w:document xmlns:wpc="http://schemas.microsoft.com/office/word/2010/wordprocessingCanvas" xmlns:cx="http://schemas.microsoft.com/office/drawing/2014/chartex" xmlns:cx1="http://schemas.microsoft.com/office/drawing/2015/9/8/chartex" xmlns:cx2="http://schemas.microsoft.com/office/drawing/2015/10/21/chartex" xmlns:cx3="http://schemas.microsoft.com/office/drawing/2016/5/9/chartex" xmlns:cx4="http://schemas.microsoft.com/office/drawing/2016/5/10/chartex" xmlns:cx5="http://schemas.microsoft.com/office/drawing/2016/5/11/chartex" xmlns:cx6="http://schemas.microsoft.com/office/drawing/2016/5/12/chartex" xmlns:cx7="http://schemas.microsoft.com/office/drawing/2016/5/13/chartex" xmlns:cx8="http://schemas.microsoft.com/office/drawing/2016/5/14/chartex" xmlns:mc="http://schemas.openxmlformats.org/markup-compatibility/2006" xmlns:aink="http://schemas.microsoft.com/office/drawing/2016/ink" xmlns:am3d="http://schemas.microsoft.com/office/drawing/2017/model3d" xmlns:o="urn:schemas-microsoft-com:office:office" xmlns:oel="http://schemas.microsoft.com/office/2019/extlst" xmlns:r="http://schemas.openxmlformats.org/officeDocument/2006/relationships" xmlns:m="http://schemas.openxmlformats.org/officeDocument/2006/math" xmlns:v="urn:schemas-microsoft-com:vml" xmlns:wp14="http://schemas.microsoft.com/office/word/2010/wordprocessingDrawing" xmlns:wp="http://schemas.openxmlformats.org/drawingml/2006/wordprocessingDrawing" xmlns:w10="urn:schemas-microsoft-com:office:word" xmlns:w="http://schemas.openxmlformats.org/wordprocessingml/2006/main" xmlns:w14="http://schemas.microsoft.com/office/word/2010/wordml" xmlns:w15="http://schemas.microsoft.com/office/word/2012/wordml" xmlns:w16cex="http://schemas.microsoft.com/office/word/2018/wordml/cex" xmlns:w16cid="http://schemas.microsoft.com/office/word/2016/wordml/cid" xmlns:w16="http://schemas.microsoft.com/office/word/2018/wordml" xmlns:w16sdtdh="http://schemas.microsoft.com/office/word/2020/wordml/sdtdatahash" xmlns:w16se="http://schemas.microsoft.com/office/word/2015/wordml/symex" xmlns:wpg="http://schemas.microsoft.com/office/word/2010/wordprocessingGroup" xmlns:wpi="http://schemas.microsoft.com/office/word/2010/wordprocessingInk" xmlns:wne="http://schemas.microsoft.com/office/word/2006/wordml" xmlns:wps="http://schemas.microsoft.com/office/word/2010/wordprocessingShape" mc:Ignorable="w14 w15 w16se w16cid w16 w16cex w16sdtdh wp14">
   <w:body>
     <w:p>
       <w:pPr>
@@ -28,67 +28,83 @@
     </w:p>
     <w:p>
       <w:r>
-        <w:t>Name: &lt;Project name&gt;</w:t>
-      </w:r>
-    </w:p>
-    <w:p>
-      <w:r>
-        <w:t>Report date: &lt;&gt;</w:t>
-      </w:r>
-    </w:p>
-    <w:p>
-      <w:r>
-        <w:t>Internship Batch:&lt;Enter your batch code from Canvas course&gt;</w:t>
-      </w:r>
-    </w:p>
-    <w:p>
-      <w:r>
-        <w:t>Version:&lt;1.0&gt;</w:t>
-      </w:r>
-    </w:p>
-    <w:p>
-      <w:r>
-        <w:t>Data intake by:&lt;Name of the intern&gt;</w:t>
-      </w:r>
-    </w:p>
-    <w:p>
-      <w:r>
-        <w:t>Data intake reviewer:&lt;intern who reviewed the report&gt;</w:t>
-      </w:r>
-    </w:p>
-    <w:p>
-      <w:r>
-        <w:t xml:space="preserve">Data storage location: &lt;location URL </w:t>
-      </w:r>
+        <w:t xml:space="preserve">Name: </w:t>
+      </w:r>
+      <w:r>
+        <w:t>Cab Investment</w:t>
+      </w:r>
+    </w:p>
+    <w:p>
+      <w:r>
+        <w:t xml:space="preserve">Report date: </w:t>
+      </w:r>
+      <w:r>
+        <w:t xml:space="preserve"> September 8, 2022</w:t>
+      </w:r>
+    </w:p>
+    <w:p>
+      <w:r>
+        <w:t>Internship Batch:</w:t>
+      </w:r>
+      <w:r>
+        <w:t xml:space="preserve"> LISUM13</w:t>
+      </w:r>
+    </w:p>
+    <w:p>
+      <w:r>
+        <w:t>Version:</w:t>
+      </w:r>
+      <w:r>
+        <w:t xml:space="preserve"> 1.0</w:t>
+      </w:r>
+    </w:p>
+    <w:p>
+      <w:r>
+        <w:t>Data intake by:</w:t>
+      </w:r>
+      <w:r>
+        <w:t xml:space="preserve"> Nurein Umeya</w:t>
+      </w:r>
+    </w:p>
+    <w:p>
+      <w:r>
+        <w:t>Data intake reviewer:</w:t>
+      </w:r>
+      <w:r>
+        <w:t xml:space="preserve"> </w:t>
+      </w:r>
+    </w:p>
+    <w:p>
+      <w:r>
+        <w:t xml:space="preserve">Data storage location: </w:t>
+      </w:r>
+      <w:r>
+        <w:t xml:space="preserve"> </w:t>
+      </w:r>
+      <w:r>
+        <w:t>https://github.com/nureinumeya1999/Cab-Investment-</w:t>
+      </w:r>
+    </w:p>
+    <w:p/>
+    <w:p>
+      <w:pPr>
+        <w:rPr>
+          <w:b/>
+        </w:rPr>
+      </w:pPr>
       <w:proofErr w:type="spellStart"/>
       <w:r>
-        <w:t>eg</w:t>
+        <w:rPr>
+          <w:b/>
+        </w:rPr>
+        <w:t>Cab_Data</w:t>
       </w:r>
       <w:proofErr w:type="spellEnd"/>
       <w:r>
-        <w:t xml:space="preserve">: </w:t>
-      </w:r>
-      <w:proofErr w:type="spellStart"/>
-      <w:r>
-        <w:t>github</w:t>
-      </w:r>
-      <w:proofErr w:type="spellEnd"/>
-      <w:r>
-        <w:t>, cloud&gt;</w:t>
-      </w:r>
-    </w:p>
-    <w:p/>
-    <w:p>
-      <w:pPr>
-        <w:rPr>
-          <w:b/>
-        </w:rPr>
-      </w:pPr>
-      <w:r>
-        <w:rPr>
-          <w:b/>
-        </w:rPr>
-        <w:t>Tabular data details:</w:t>
+        <w:rPr>
+          <w:b/>
+        </w:rPr>
+        <w:t xml:space="preserve"> details:</w:t>
       </w:r>
     </w:p>
     <w:p/>
@@ -127,7 +143,7 @@
           </w:tcPr>
           <w:p>
             <w:r>
-              <w:t>&lt;number of rows&gt;</w:t>
+              <w:t>359392</w:t>
             </w:r>
           </w:p>
         </w:tc>
@@ -157,7 +173,7 @@
           </w:tcPr>
           <w:p>
             <w:r>
-              <w:t>&lt;Number of files received&gt;</w:t>
+              <w:t>1</w:t>
             </w:r>
           </w:p>
         </w:tc>
@@ -187,7 +203,7 @@
           </w:tcPr>
           <w:p>
             <w:r>
-              <w:t>&lt;Number of columns&gt;</w:t>
+              <w:t>7</w:t>
             </w:r>
           </w:p>
         </w:tc>
@@ -217,15 +233,7 @@
           </w:tcPr>
           <w:p>
             <w:r>
-              <w:t xml:space="preserve">&lt;.csv,.txt </w:t>
-            </w:r>
-            <w:proofErr w:type="spellStart"/>
-            <w:r>
-              <w:t>etc</w:t>
-            </w:r>
-            <w:proofErr w:type="spellEnd"/>
-            <w:r>
-              <w:t>&gt;</w:t>
+              <w:t>.csv</w:t>
             </w:r>
           </w:p>
         </w:tc>
@@ -255,23 +263,575 @@
           </w:tcPr>
           <w:p>
             <w:r>
-              <w:t xml:space="preserve">&lt;size in </w:t>
-            </w:r>
-            <w:proofErr w:type="gramStart"/>
-            <w:r>
-              <w:t>GB,TB</w:t>
-            </w:r>
-            <w:proofErr w:type="gramEnd"/>
-            <w:r>
-              <w:t xml:space="preserve">,PB,MB </w:t>
-            </w:r>
-            <w:proofErr w:type="spellStart"/>
-            <w:r>
-              <w:t>etc</w:t>
-            </w:r>
-            <w:proofErr w:type="spellEnd"/>
-            <w:r>
-              <w:t>&gt;</w:t>
+              <w:t>20663 KB</w:t>
+            </w:r>
+          </w:p>
+        </w:tc>
+      </w:tr>
+    </w:tbl>
+    <w:p>
+      <w:pPr>
+        <w:rPr>
+          <w:b/>
+        </w:rPr>
+      </w:pPr>
+    </w:p>
+    <w:p>
+      <w:pPr>
+        <w:rPr>
+          <w:b/>
+        </w:rPr>
+      </w:pPr>
+      <w:r>
+        <w:rPr>
+          <w:b/>
+        </w:rPr>
+        <w:t>City</w:t>
+      </w:r>
+      <w:r>
+        <w:rPr>
+          <w:b/>
+        </w:rPr>
+        <w:t xml:space="preserve"> details:</w:t>
+      </w:r>
+    </w:p>
+    <w:p/>
+    <w:tbl>
+      <w:tblPr>
+        <w:tblStyle w:val="TableGrid"/>
+        <w:tblW w:w="0" w:type="auto"/>
+        <w:tblLook w:val="04A0" w:firstRow="1" w:lastRow="0" w:firstColumn="1" w:lastColumn="0" w:noHBand="0" w:noVBand="1"/>
+      </w:tblPr>
+      <w:tblGrid>
+        <w:gridCol w:w="4675"/>
+        <w:gridCol w:w="4675"/>
+      </w:tblGrid>
+      <w:tr>
+        <w:tc>
+          <w:tcPr>
+            <w:tcW w:w="4675" w:type="dxa"/>
+          </w:tcPr>
+          <w:p>
+            <w:pPr>
+              <w:rPr>
+                <w:b/>
+              </w:rPr>
+            </w:pPr>
+            <w:r>
+              <w:rPr>
+                <w:b/>
+              </w:rPr>
+              <w:t>Total number of observations</w:t>
+            </w:r>
+          </w:p>
+        </w:tc>
+        <w:tc>
+          <w:tcPr>
+            <w:tcW w:w="4675" w:type="dxa"/>
+          </w:tcPr>
+          <w:p>
+            <w:r>
+              <w:t>20</w:t>
+            </w:r>
+          </w:p>
+        </w:tc>
+      </w:tr>
+      <w:tr>
+        <w:tc>
+          <w:tcPr>
+            <w:tcW w:w="4675" w:type="dxa"/>
+          </w:tcPr>
+          <w:p>
+            <w:pPr>
+              <w:rPr>
+                <w:b/>
+              </w:rPr>
+            </w:pPr>
+            <w:r>
+              <w:rPr>
+                <w:b/>
+              </w:rPr>
+              <w:t>Total number of files</w:t>
+            </w:r>
+          </w:p>
+        </w:tc>
+        <w:tc>
+          <w:tcPr>
+            <w:tcW w:w="4675" w:type="dxa"/>
+          </w:tcPr>
+          <w:p>
+            <w:r>
+              <w:t>1</w:t>
+            </w:r>
+          </w:p>
+        </w:tc>
+      </w:tr>
+      <w:tr>
+        <w:tc>
+          <w:tcPr>
+            <w:tcW w:w="4675" w:type="dxa"/>
+          </w:tcPr>
+          <w:p>
+            <w:pPr>
+              <w:rPr>
+                <w:b/>
+              </w:rPr>
+            </w:pPr>
+            <w:r>
+              <w:rPr>
+                <w:b/>
+              </w:rPr>
+              <w:t>Total number of features</w:t>
+            </w:r>
+          </w:p>
+        </w:tc>
+        <w:tc>
+          <w:tcPr>
+            <w:tcW w:w="4675" w:type="dxa"/>
+          </w:tcPr>
+          <w:p>
+            <w:r>
+              <w:t>3</w:t>
+            </w:r>
+          </w:p>
+        </w:tc>
+      </w:tr>
+      <w:tr>
+        <w:tc>
+          <w:tcPr>
+            <w:tcW w:w="4675" w:type="dxa"/>
+          </w:tcPr>
+          <w:p>
+            <w:pPr>
+              <w:rPr>
+                <w:b/>
+              </w:rPr>
+            </w:pPr>
+            <w:r>
+              <w:rPr>
+                <w:b/>
+              </w:rPr>
+              <w:t>Base format of the file</w:t>
+            </w:r>
+          </w:p>
+        </w:tc>
+        <w:tc>
+          <w:tcPr>
+            <w:tcW w:w="4675" w:type="dxa"/>
+          </w:tcPr>
+          <w:p>
+            <w:r>
+              <w:t>.csv</w:t>
+            </w:r>
+          </w:p>
+        </w:tc>
+      </w:tr>
+      <w:tr>
+        <w:tc>
+          <w:tcPr>
+            <w:tcW w:w="4675" w:type="dxa"/>
+          </w:tcPr>
+          <w:p>
+            <w:pPr>
+              <w:rPr>
+                <w:b/>
+              </w:rPr>
+            </w:pPr>
+            <w:r>
+              <w:rPr>
+                <w:b/>
+              </w:rPr>
+              <w:t>Size of the data</w:t>
+            </w:r>
+          </w:p>
+        </w:tc>
+        <w:tc>
+          <w:tcPr>
+            <w:tcW w:w="4675" w:type="dxa"/>
+          </w:tcPr>
+          <w:p>
+            <w:r>
+              <w:t>1 KB</w:t>
+            </w:r>
+          </w:p>
+        </w:tc>
+      </w:tr>
+    </w:tbl>
+    <w:p>
+      <w:pPr>
+        <w:rPr>
+          <w:b/>
+        </w:rPr>
+      </w:pPr>
+    </w:p>
+    <w:p>
+      <w:pPr>
+        <w:rPr>
+          <w:b/>
+        </w:rPr>
+      </w:pPr>
+      <w:proofErr w:type="spellStart"/>
+      <w:r>
+        <w:rPr>
+          <w:b/>
+        </w:rPr>
+        <w:t>Customer_ID</w:t>
+      </w:r>
+      <w:proofErr w:type="spellEnd"/>
+      <w:r>
+        <w:rPr>
+          <w:b/>
+        </w:rPr>
+        <w:t xml:space="preserve"> details:</w:t>
+      </w:r>
+    </w:p>
+    <w:p/>
+    <w:tbl>
+      <w:tblPr>
+        <w:tblStyle w:val="TableGrid"/>
+        <w:tblW w:w="0" w:type="auto"/>
+        <w:tblLook w:val="04A0" w:firstRow="1" w:lastRow="0" w:firstColumn="1" w:lastColumn="0" w:noHBand="0" w:noVBand="1"/>
+      </w:tblPr>
+      <w:tblGrid>
+        <w:gridCol w:w="4675"/>
+        <w:gridCol w:w="4675"/>
+      </w:tblGrid>
+      <w:tr>
+        <w:tc>
+          <w:tcPr>
+            <w:tcW w:w="4675" w:type="dxa"/>
+          </w:tcPr>
+          <w:p>
+            <w:pPr>
+              <w:rPr>
+                <w:b/>
+              </w:rPr>
+            </w:pPr>
+            <w:r>
+              <w:rPr>
+                <w:b/>
+              </w:rPr>
+              <w:t>Total number of observations</w:t>
+            </w:r>
+          </w:p>
+        </w:tc>
+        <w:tc>
+          <w:tcPr>
+            <w:tcW w:w="4675" w:type="dxa"/>
+          </w:tcPr>
+          <w:p>
+            <w:r>
+              <w:t>49171</w:t>
+            </w:r>
+          </w:p>
+        </w:tc>
+      </w:tr>
+      <w:tr>
+        <w:tc>
+          <w:tcPr>
+            <w:tcW w:w="4675" w:type="dxa"/>
+          </w:tcPr>
+          <w:p>
+            <w:pPr>
+              <w:rPr>
+                <w:b/>
+              </w:rPr>
+            </w:pPr>
+            <w:r>
+              <w:rPr>
+                <w:b/>
+              </w:rPr>
+              <w:t>Total number of files</w:t>
+            </w:r>
+          </w:p>
+        </w:tc>
+        <w:tc>
+          <w:tcPr>
+            <w:tcW w:w="4675" w:type="dxa"/>
+          </w:tcPr>
+          <w:p>
+            <w:r>
+              <w:t>1</w:t>
+            </w:r>
+          </w:p>
+        </w:tc>
+      </w:tr>
+      <w:tr>
+        <w:tc>
+          <w:tcPr>
+            <w:tcW w:w="4675" w:type="dxa"/>
+          </w:tcPr>
+          <w:p>
+            <w:pPr>
+              <w:rPr>
+                <w:b/>
+              </w:rPr>
+            </w:pPr>
+            <w:r>
+              <w:rPr>
+                <w:b/>
+              </w:rPr>
+              <w:t>Total number of features</w:t>
+            </w:r>
+          </w:p>
+        </w:tc>
+        <w:tc>
+          <w:tcPr>
+            <w:tcW w:w="4675" w:type="dxa"/>
+          </w:tcPr>
+          <w:p>
+            <w:r>
+              <w:t>4</w:t>
+            </w:r>
+          </w:p>
+        </w:tc>
+      </w:tr>
+      <w:tr>
+        <w:tc>
+          <w:tcPr>
+            <w:tcW w:w="4675" w:type="dxa"/>
+          </w:tcPr>
+          <w:p>
+            <w:pPr>
+              <w:rPr>
+                <w:b/>
+              </w:rPr>
+            </w:pPr>
+            <w:r>
+              <w:rPr>
+                <w:b/>
+              </w:rPr>
+              <w:t>Base format of the file</w:t>
+            </w:r>
+          </w:p>
+        </w:tc>
+        <w:tc>
+          <w:tcPr>
+            <w:tcW w:w="4675" w:type="dxa"/>
+          </w:tcPr>
+          <w:p>
+            <w:r>
+              <w:t>.csv</w:t>
+            </w:r>
+          </w:p>
+        </w:tc>
+      </w:tr>
+      <w:tr>
+        <w:tc>
+          <w:tcPr>
+            <w:tcW w:w="4675" w:type="dxa"/>
+          </w:tcPr>
+          <w:p>
+            <w:pPr>
+              <w:rPr>
+                <w:b/>
+              </w:rPr>
+            </w:pPr>
+            <w:r>
+              <w:rPr>
+                <w:b/>
+              </w:rPr>
+              <w:t>Size of the data</w:t>
+            </w:r>
+          </w:p>
+        </w:tc>
+        <w:tc>
+          <w:tcPr>
+            <w:tcW w:w="4675" w:type="dxa"/>
+          </w:tcPr>
+          <w:p>
+            <w:r>
+              <w:t>1027 KB</w:t>
+            </w:r>
+          </w:p>
+        </w:tc>
+      </w:tr>
+    </w:tbl>
+    <w:p>
+      <w:pPr>
+        <w:rPr>
+          <w:b/>
+        </w:rPr>
+      </w:pPr>
+    </w:p>
+    <w:p>
+      <w:pPr>
+        <w:rPr>
+          <w:b/>
+        </w:rPr>
+      </w:pPr>
+      <w:proofErr w:type="spellStart"/>
+      <w:r>
+        <w:rPr>
+          <w:b/>
+        </w:rPr>
+        <w:t>Transaction_ID</w:t>
+      </w:r>
+      <w:proofErr w:type="spellEnd"/>
+      <w:r>
+        <w:rPr>
+          <w:b/>
+        </w:rPr>
+        <w:t xml:space="preserve"> details:</w:t>
+      </w:r>
+    </w:p>
+    <w:p/>
+    <w:tbl>
+      <w:tblPr>
+        <w:tblStyle w:val="TableGrid"/>
+        <w:tblW w:w="0" w:type="auto"/>
+        <w:tblLook w:val="04A0" w:firstRow="1" w:lastRow="0" w:firstColumn="1" w:lastColumn="0" w:noHBand="0" w:noVBand="1"/>
+      </w:tblPr>
+      <w:tblGrid>
+        <w:gridCol w:w="4675"/>
+        <w:gridCol w:w="4675"/>
+      </w:tblGrid>
+      <w:tr>
+        <w:tc>
+          <w:tcPr>
+            <w:tcW w:w="4675" w:type="dxa"/>
+          </w:tcPr>
+          <w:p>
+            <w:pPr>
+              <w:rPr>
+                <w:b/>
+              </w:rPr>
+            </w:pPr>
+            <w:r>
+              <w:rPr>
+                <w:b/>
+              </w:rPr>
+              <w:t>Total number of observations</w:t>
+            </w:r>
+          </w:p>
+        </w:tc>
+        <w:tc>
+          <w:tcPr>
+            <w:tcW w:w="4675" w:type="dxa"/>
+          </w:tcPr>
+          <w:p>
+            <w:r>
+              <w:t>440098</w:t>
+            </w:r>
+          </w:p>
+        </w:tc>
+      </w:tr>
+      <w:tr>
+        <w:tc>
+          <w:tcPr>
+            <w:tcW w:w="4675" w:type="dxa"/>
+          </w:tcPr>
+          <w:p>
+            <w:pPr>
+              <w:rPr>
+                <w:b/>
+              </w:rPr>
+            </w:pPr>
+            <w:r>
+              <w:rPr>
+                <w:b/>
+              </w:rPr>
+              <w:t>Total number of files</w:t>
+            </w:r>
+          </w:p>
+        </w:tc>
+        <w:tc>
+          <w:tcPr>
+            <w:tcW w:w="4675" w:type="dxa"/>
+          </w:tcPr>
+          <w:p>
+            <w:r>
+              <w:t>1</w:t>
+            </w:r>
+          </w:p>
+        </w:tc>
+      </w:tr>
+      <w:tr>
+        <w:tc>
+          <w:tcPr>
+            <w:tcW w:w="4675" w:type="dxa"/>
+          </w:tcPr>
+          <w:p>
+            <w:pPr>
+              <w:rPr>
+                <w:b/>
+              </w:rPr>
+            </w:pPr>
+            <w:r>
+              <w:rPr>
+                <w:b/>
+              </w:rPr>
+              <w:t>Total number of features</w:t>
+            </w:r>
+          </w:p>
+        </w:tc>
+        <w:tc>
+          <w:tcPr>
+            <w:tcW w:w="4675" w:type="dxa"/>
+          </w:tcPr>
+          <w:p>
+            <w:r>
+              <w:t>3</w:t>
+            </w:r>
+          </w:p>
+        </w:tc>
+      </w:tr>
+      <w:tr>
+        <w:tc>
+          <w:tcPr>
+            <w:tcW w:w="4675" w:type="dxa"/>
+          </w:tcPr>
+          <w:p>
+            <w:pPr>
+              <w:rPr>
+                <w:b/>
+              </w:rPr>
+            </w:pPr>
+            <w:r>
+              <w:rPr>
+                <w:b/>
+              </w:rPr>
+              <w:t>Base format of the file</w:t>
+            </w:r>
+          </w:p>
+        </w:tc>
+        <w:tc>
+          <w:tcPr>
+            <w:tcW w:w="4675" w:type="dxa"/>
+          </w:tcPr>
+          <w:p>
+            <w:r>
+              <w:t>.csv</w:t>
+            </w:r>
+          </w:p>
+        </w:tc>
+      </w:tr>
+      <w:tr>
+        <w:tc>
+          <w:tcPr>
+            <w:tcW w:w="4675" w:type="dxa"/>
+          </w:tcPr>
+          <w:p>
+            <w:pPr>
+              <w:rPr>
+                <w:b/>
+              </w:rPr>
+            </w:pPr>
+            <w:r>
+              <w:rPr>
+                <w:b/>
+              </w:rPr>
+              <w:t>Size of the data</w:t>
+            </w:r>
+          </w:p>
+        </w:tc>
+        <w:tc>
+          <w:tcPr>
+            <w:tcW w:w="4675" w:type="dxa"/>
+          </w:tcPr>
+          <w:p>
+            <w:r>
+              <w:t>8788 KB</w:t>
             </w:r>
           </w:p>
         </w:tc>
@@ -284,12 +844,6 @@
           <w:b/>
         </w:rPr>
       </w:pPr>
-      <w:r>
-        <w:rPr>
-          <w:b/>
-        </w:rPr>
-        <w:t>Note: Replicate same table with file name if you have more than one file.</w:t>
-      </w:r>
     </w:p>
     <w:p>
       <w:pPr>
@@ -381,41 +935,6 @@
           <w:b/>
         </w:rPr>
       </w:pPr>
-    </w:p>
-    <w:p>
-      <w:pPr>
-        <w:rPr>
-          <w:b/>
-        </w:rPr>
-      </w:pPr>
-    </w:p>
-    <w:p>
-      <w:pPr>
-        <w:rPr>
-          <w:b/>
-        </w:rPr>
-      </w:pPr>
-      <w:r>
-        <w:rPr>
-          <w:b/>
-        </w:rPr>
-        <w:t xml:space="preserve">Note: Convert this doc in pdf and provide the link of pdf file in your dashboard. </w:t>
-      </w:r>
-    </w:p>
-    <w:p>
-      <w:pPr>
-        <w:rPr>
-          <w:b/>
-        </w:rPr>
-      </w:pPr>
-      <w:r>
-        <w:rPr>
-          <w:b/>
-        </w:rPr>
-        <w:t xml:space="preserve">          Please do not forget to remove this section while converting the file into pdf.</w:t>
-      </w:r>
-      <w:bookmarkStart w:id="0" w:name="_GoBack"/>
-      <w:bookmarkEnd w:id="0"/>
     </w:p>
     <w:p>
       <w:pPr>
@@ -449,7 +968,7 @@
 </file>
 
 <file path=word/numbering.xml><?xml version="1.0" encoding="utf-8"?>
-<w:numbering xmlns:wpc="http://schemas.microsoft.com/office/word/2010/wordprocessingCanvas" xmlns:cx="http://schemas.microsoft.com/office/drawing/2014/chartex" xmlns:cx1="http://schemas.microsoft.com/office/drawing/2015/9/8/chartex" xmlns:cx2="http://schemas.microsoft.com/office/drawing/2015/10/21/chartex" xmlns:cx3="http://schemas.microsoft.com/office/drawing/2016/5/9/chartex" xmlns:cx4="http://schemas.microsoft.com/office/drawing/2016/5/10/chartex" xmlns:cx5="http://schemas.microsoft.com/office/drawing/2016/5/11/chartex" xmlns:cx6="http://schemas.microsoft.com/office/drawing/2016/5/12/chartex" xmlns:cx7="http://schemas.microsoft.com/office/drawing/2016/5/13/chartex" xmlns:cx8="http://schemas.microsoft.com/office/drawing/2016/5/14/chartex" xmlns:mc="http://schemas.openxmlformats.org/markup-compatibility/2006" xmlns:aink="http://schemas.microsoft.com/office/drawing/2016/ink" xmlns:am3d="http://schemas.microsoft.com/office/drawing/2017/model3d" xmlns:o="urn:schemas-microsoft-com:office:office" xmlns:r="http://schemas.openxmlformats.org/officeDocument/2006/relationships" xmlns:m="http://schemas.openxmlformats.org/officeDocument/2006/math" xmlns:v="urn:schemas-microsoft-com:vml" xmlns:wp14="http://schemas.microsoft.com/office/word/2010/wordprocessingDrawing" xmlns:wp="http://schemas.openxmlformats.org/drawingml/2006/wordprocessingDrawing" xmlns:w10="urn:schemas-microsoft-com:office:word" xmlns:w="http://schemas.openxmlformats.org/wordprocessingml/2006/main" xmlns:w14="http://schemas.microsoft.com/office/word/2010/wordml" xmlns:w15="http://schemas.microsoft.com/office/word/2012/wordml" xmlns:w16cid="http://schemas.microsoft.com/office/word/2016/wordml/cid" xmlns:w16se="http://schemas.microsoft.com/office/word/2015/wordml/symex" xmlns:wpg="http://schemas.microsoft.com/office/word/2010/wordprocessingGroup" xmlns:wpi="http://schemas.microsoft.com/office/word/2010/wordprocessingInk" xmlns:wne="http://schemas.microsoft.com/office/word/2006/wordml" xmlns:wps="http://schemas.microsoft.com/office/word/2010/wordprocessingShape" mc:Ignorable="w14 w15 w16se w16cid wp14">
+<w:numbering xmlns:wpc="http://schemas.microsoft.com/office/word/2010/wordprocessingCanvas" xmlns:cx="http://schemas.microsoft.com/office/drawing/2014/chartex" xmlns:cx1="http://schemas.microsoft.com/office/drawing/2015/9/8/chartex" xmlns:cx2="http://schemas.microsoft.com/office/drawing/2015/10/21/chartex" xmlns:cx3="http://schemas.microsoft.com/office/drawing/2016/5/9/chartex" xmlns:cx4="http://schemas.microsoft.com/office/drawing/2016/5/10/chartex" xmlns:cx5="http://schemas.microsoft.com/office/drawing/2016/5/11/chartex" xmlns:cx6="http://schemas.microsoft.com/office/drawing/2016/5/12/chartex" xmlns:cx7="http://schemas.microsoft.com/office/drawing/2016/5/13/chartex" xmlns:cx8="http://schemas.microsoft.com/office/drawing/2016/5/14/chartex" xmlns:mc="http://schemas.openxmlformats.org/markup-compatibility/2006" xmlns:aink="http://schemas.microsoft.com/office/drawing/2016/ink" xmlns:am3d="http://schemas.microsoft.com/office/drawing/2017/model3d" xmlns:o="urn:schemas-microsoft-com:office:office" xmlns:oel="http://schemas.microsoft.com/office/2019/extlst" xmlns:r="http://schemas.openxmlformats.org/officeDocument/2006/relationships" xmlns:m="http://schemas.openxmlformats.org/officeDocument/2006/math" xmlns:v="urn:schemas-microsoft-com:vml" xmlns:wp14="http://schemas.microsoft.com/office/word/2010/wordprocessingDrawing" xmlns:wp="http://schemas.openxmlformats.org/drawingml/2006/wordprocessingDrawing" xmlns:w10="urn:schemas-microsoft-com:office:word" xmlns:w="http://schemas.openxmlformats.org/wordprocessingml/2006/main" xmlns:w14="http://schemas.microsoft.com/office/word/2010/wordml" xmlns:w15="http://schemas.microsoft.com/office/word/2012/wordml" xmlns:w16cex="http://schemas.microsoft.com/office/word/2018/wordml/cex" xmlns:w16cid="http://schemas.microsoft.com/office/word/2016/wordml/cid" xmlns:w16="http://schemas.microsoft.com/office/word/2018/wordml" xmlns:w16sdtdh="http://schemas.microsoft.com/office/word/2020/wordml/sdtdatahash" xmlns:w16se="http://schemas.microsoft.com/office/word/2015/wordml/symex" xmlns:wpg="http://schemas.microsoft.com/office/word/2010/wordprocessingGroup" xmlns:wpi="http://schemas.microsoft.com/office/word/2010/wordprocessingInk" xmlns:wne="http://schemas.microsoft.com/office/word/2006/wordml" xmlns:wps="http://schemas.microsoft.com/office/word/2010/wordprocessingShape" mc:Ignorable="w14 w15 w16se w16cid w16 w16cex w16sdtdh wp14">
   <w:abstractNum w:abstractNumId="0" w15:restartNumberingAfterBreak="0">
     <w:nsid w:val="71F504A3"/>
     <w:multiLevelType w:val="hybridMultilevel"/>
@@ -563,14 +1082,14 @@
       </w:rPr>
     </w:lvl>
   </w:abstractNum>
-  <w:num w:numId="1">
+  <w:num w:numId="1" w16cid:durableId="105855219">
     <w:abstractNumId w:val="0"/>
   </w:num>
 </w:numbering>
 </file>
 
 <file path=word/styles.xml><?xml version="1.0" encoding="utf-8"?>
-<w:styles xmlns:mc="http://schemas.openxmlformats.org/markup-compatibility/2006" xmlns:r="http://schemas.openxmlformats.org/officeDocument/2006/relationships" xmlns:w="http://schemas.openxmlformats.org/wordprocessingml/2006/main" xmlns:w14="http://schemas.microsoft.com/office/word/2010/wordml" xmlns:w15="http://schemas.microsoft.com/office/word/2012/wordml" xmlns:w16cid="http://schemas.microsoft.com/office/word/2016/wordml/cid" xmlns:w16se="http://schemas.microsoft.com/office/word/2015/wordml/symex" mc:Ignorable="w14 w15 w16se w16cid">
+<w:styles xmlns:mc="http://schemas.openxmlformats.org/markup-compatibility/2006" xmlns:r="http://schemas.openxmlformats.org/officeDocument/2006/relationships" xmlns:w="http://schemas.openxmlformats.org/wordprocessingml/2006/main" xmlns:w14="http://schemas.microsoft.com/office/word/2010/wordml" xmlns:w15="http://schemas.microsoft.com/office/word/2012/wordml" xmlns:w16cex="http://schemas.microsoft.com/office/word/2018/wordml/cex" xmlns:w16cid="http://schemas.microsoft.com/office/word/2016/wordml/cid" xmlns:w16="http://schemas.microsoft.com/office/word/2018/wordml" xmlns:w16sdtdh="http://schemas.microsoft.com/office/word/2020/wordml/sdtdatahash" xmlns:w16se="http://schemas.microsoft.com/office/word/2015/wordml/symex" mc:Ignorable="w14 w15 w16se w16cid w16 w16cex w16sdtdh">
   <w:docDefaults>
     <w:rPrDefault>
       <w:rPr>
@@ -582,7 +1101,7 @@
     </w:rPrDefault>
     <w:pPrDefault/>
   </w:docDefaults>
-  <w:latentStyles w:defLockedState="0" w:defUIPriority="99" w:defSemiHidden="0" w:defUnhideWhenUsed="0" w:defQFormat="0" w:count="375">
+  <w:latentStyles w:defLockedState="0" w:defUIPriority="99" w:defSemiHidden="0" w:defUnhideWhenUsed="0" w:defQFormat="0" w:count="376">
     <w:lsdException w:name="Normal" w:uiPriority="0" w:qFormat="1"/>
     <w:lsdException w:name="heading 1" w:uiPriority="9" w:qFormat="1"/>
     <w:lsdException w:name="heading 2" w:semiHidden="1" w:uiPriority="9" w:unhideWhenUsed="1" w:qFormat="1"/>
@@ -688,7 +1207,6 @@
     <w:lsdException w:name="HTML Sample" w:semiHidden="1" w:unhideWhenUsed="1"/>
     <w:lsdException w:name="HTML Typewriter" w:semiHidden="1" w:unhideWhenUsed="1"/>
     <w:lsdException w:name="HTML Variable" w:semiHidden="1" w:unhideWhenUsed="1"/>
-    <w:lsdException w:name="Normal Table" w:semiHidden="1" w:unhideWhenUsed="1"/>
     <w:lsdException w:name="annotation subject" w:semiHidden="1" w:unhideWhenUsed="1"/>
     <w:lsdException w:name="No List" w:semiHidden="1" w:unhideWhenUsed="1"/>
     <w:lsdException w:name="Outline List 1" w:semiHidden="1" w:unhideWhenUsed="1"/>
@@ -735,10 +1253,8 @@
     <w:lsdException w:name="Table Subtle 2" w:semiHidden="1" w:unhideWhenUsed="1"/>
     <w:lsdException w:name="Table Web 1" w:semiHidden="1" w:unhideWhenUsed="1"/>
     <w:lsdException w:name="Table Web 2" w:semiHidden="1" w:unhideWhenUsed="1"/>
-    <w:lsdException w:name="Table Web 3" w:semiHidden="1" w:unhideWhenUsed="1"/>
     <w:lsdException w:name="Balloon Text" w:semiHidden="1" w:unhideWhenUsed="1"/>
     <w:lsdException w:name="Table Grid" w:uiPriority="39"/>
-    <w:lsdException w:name="Table Theme" w:semiHidden="1" w:unhideWhenUsed="1"/>
     <w:lsdException w:name="Placeholder Text" w:semiHidden="1"/>
     <w:lsdException w:name="No Spacing" w:uiPriority="1" w:qFormat="1"/>
     <w:lsdException w:name="Light Shading" w:uiPriority="60"/>
@@ -958,6 +1474,7 @@
     <w:lsdException w:name="Smart Hyperlink" w:semiHidden="1" w:unhideWhenUsed="1"/>
     <w:lsdException w:name="Hashtag" w:semiHidden="1" w:unhideWhenUsed="1"/>
     <w:lsdException w:name="Unresolved Mention" w:semiHidden="1" w:unhideWhenUsed="1"/>
+    <w:lsdException w:name="Smart Link" w:semiHidden="1" w:unhideWhenUsed="1"/>
   </w:latentStyles>
   <w:style w:type="paragraph" w:default="1" w:styleId="Normal">
     <w:name w:val="Normal"/>

</xml_diff>